<commit_message>
Realizado alteracao na lista de restricoes
</commit_message>
<xml_diff>
--- a/11. Lista_de_Restricoes.docx
+++ b/11. Lista_de_Restricoes.docx
@@ -5,377 +5,60 @@
   <w:body>
     <w:p>
       <w:pPr>
+        <w:keepNext/>
+        <w:keepLines/>
+        <w:spacing w:after="320"/>
         <w:rPr>
-          <w:b/>
-          <w:bCs/>
-          <w:sz w:val="40"/>
-          <w:szCs w:val="40"/>
-        </w:rPr>
-      </w:pPr>
-      <w:bookmarkStart w:id="0" w:name="_gjdgxs" w:colFirst="0" w:colLast="0"/>
-      <w:bookmarkEnd w:id="0"/>
-      <w:r>
-        <w:rPr>
-          <w:b/>
-          <w:bCs/>
-          <w:sz w:val="40"/>
-          <w:szCs w:val="40"/>
-        </w:rPr>
-        <w:t>OFICINA PROJETO EMPRESA 2020</w:t>
-      </w:r>
-    </w:p>
-    <w:p>
-      <w:pPr>
-        <w:pStyle w:val="Subttulo"/>
-        <w:rPr>
-          <w:sz w:val="28"/>
-          <w:szCs w:val="28"/>
-        </w:rPr>
-      </w:pPr>
-    </w:p>
-    <w:p>
-      <w:pPr>
-        <w:pStyle w:val="Subttulo"/>
-        <w:rPr>
-          <w:sz w:val="28"/>
-          <w:szCs w:val="28"/>
-        </w:rPr>
-      </w:pPr>
-    </w:p>
-    <w:p>
-      <w:pPr>
-        <w:pStyle w:val="Subttulo"/>
-        <w:rPr>
-          <w:sz w:val="28"/>
-          <w:szCs w:val="28"/>
-        </w:rPr>
-      </w:pPr>
-    </w:p>
-    <w:p>
-      <w:pPr>
-        <w:pStyle w:val="Subttulo"/>
-        <w:rPr>
-          <w:sz w:val="28"/>
-          <w:szCs w:val="28"/>
-        </w:rPr>
-      </w:pPr>
-    </w:p>
-    <w:p>
-      <w:pPr>
-        <w:pStyle w:val="Subttulo"/>
-        <w:rPr>
-          <w:sz w:val="28"/>
-          <w:szCs w:val="28"/>
-        </w:rPr>
-      </w:pPr>
-    </w:p>
-    <w:p/>
-    <w:p>
-      <w:pPr>
-        <w:pStyle w:val="Subttulo"/>
-        <w:rPr>
-          <w:sz w:val="28"/>
-          <w:szCs w:val="28"/>
-        </w:rPr>
-      </w:pPr>
-    </w:p>
-    <w:p>
-      <w:pPr>
-        <w:pStyle w:val="Subttulo"/>
-        <w:rPr>
-          <w:sz w:val="28"/>
-          <w:szCs w:val="28"/>
-        </w:rPr>
-      </w:pPr>
-    </w:p>
-    <w:p>
-      <w:pPr>
-        <w:pStyle w:val="Subttulo"/>
-        <w:rPr>
-          <w:sz w:val="28"/>
-          <w:szCs w:val="28"/>
+          <w:rFonts w:eastAsia="Times New Roman"/>
+          <w:sz w:val="48"/>
+          <w:szCs w:val="48"/>
         </w:rPr>
       </w:pPr>
       <w:r>
         <w:rPr>
-          <w:sz w:val="28"/>
-          <w:szCs w:val="28"/>
+          <w:rFonts w:eastAsia="Times New Roman"/>
+          <w:sz w:val="48"/>
+          <w:szCs w:val="48"/>
         </w:rPr>
-        <w:tab/>
+        <w:t>Lista</w:t>
       </w:r>
       <w:r>
         <w:rPr>
-          <w:sz w:val="28"/>
-          <w:szCs w:val="28"/>
+          <w:rFonts w:eastAsia="Times New Roman"/>
+          <w:sz w:val="48"/>
+          <w:szCs w:val="48"/>
         </w:rPr>
-        <w:tab/>
+        <w:t xml:space="preserve"> d</w:t>
       </w:r>
       <w:r>
         <w:rPr>
-          <w:sz w:val="28"/>
-          <w:szCs w:val="28"/>
+          <w:rFonts w:eastAsia="Times New Roman"/>
+          <w:sz w:val="48"/>
+          <w:szCs w:val="48"/>
         </w:rPr>
-        <w:tab/>
-      </w:r>
-    </w:p>
-    <w:p>
-      <w:pPr>
-        <w:pStyle w:val="Subttulo"/>
-        <w:rPr>
-          <w:sz w:val="28"/>
-          <w:szCs w:val="28"/>
-        </w:rPr>
-      </w:pPr>
-      <w:r>
-        <w:rPr>
-          <w:sz w:val="28"/>
-          <w:szCs w:val="28"/>
-        </w:rPr>
-        <w:tab/>
+        <w:t>e</w:t>
       </w:r>
       <w:r>
         <w:rPr>
-          <w:sz w:val="28"/>
-          <w:szCs w:val="28"/>
+          <w:rFonts w:eastAsia="Times New Roman"/>
+          <w:sz w:val="48"/>
+          <w:szCs w:val="48"/>
         </w:rPr>
-        <w:tab/>
+        <w:t xml:space="preserve"> </w:t>
       </w:r>
       <w:r>
         <w:rPr>
-          <w:sz w:val="28"/>
-          <w:szCs w:val="28"/>
+          <w:rFonts w:eastAsia="Times New Roman"/>
+          <w:sz w:val="48"/>
+          <w:szCs w:val="48"/>
         </w:rPr>
-        <w:tab/>
-        <w:t xml:space="preserve">        </w:t>
+        <w:t>Restrições</w:t>
       </w:r>
-      <w:r>
-        <w:rPr>
-          <w:b/>
-          <w:bCs/>
-          <w:sz w:val="40"/>
-          <w:szCs w:val="40"/>
-        </w:rPr>
-        <w:t>ARTEFATO 11</w:t>
-      </w:r>
-      <w:r>
-        <w:rPr>
-          <w:sz w:val="28"/>
-          <w:szCs w:val="28"/>
-        </w:rPr>
-        <w:tab/>
-      </w:r>
-      <w:r>
-        <w:rPr>
-          <w:sz w:val="28"/>
-          <w:szCs w:val="28"/>
-        </w:rPr>
-        <w:tab/>
-      </w:r>
-    </w:p>
-    <w:p>
-      <w:pPr>
-        <w:pStyle w:val="Subttulo"/>
-        <w:ind w:left="2124"/>
-        <w:rPr>
-          <w:sz w:val="28"/>
-          <w:szCs w:val="28"/>
-        </w:rPr>
-      </w:pPr>
-      <w:r>
-        <w:rPr>
-          <w:sz w:val="28"/>
-          <w:szCs w:val="28"/>
-        </w:rPr>
-        <w:t xml:space="preserve">        </w:t>
-      </w:r>
-      <w:r>
-        <w:rPr>
-          <w:sz w:val="28"/>
-          <w:szCs w:val="28"/>
-        </w:rPr>
-        <w:t>Lista de Restrições</w:t>
-      </w:r>
-    </w:p>
-    <w:p>
-      <w:pPr>
-        <w:pStyle w:val="Subttulo"/>
-        <w:ind w:left="2124"/>
-        <w:rPr>
-          <w:sz w:val="28"/>
-          <w:szCs w:val="28"/>
-        </w:rPr>
-      </w:pPr>
-    </w:p>
-    <w:p/>
-    <w:p/>
-    <w:p/>
-    <w:p/>
-    <w:p/>
-    <w:p/>
-    <w:p/>
-    <w:p>
-      <w:pPr>
-        <w:rPr>
-          <w:sz w:val="32"/>
-          <w:szCs w:val="32"/>
-        </w:rPr>
-      </w:pPr>
-    </w:p>
-    <w:p>
-      <w:pPr>
-        <w:rPr>
-          <w:sz w:val="32"/>
-          <w:szCs w:val="32"/>
-        </w:rPr>
-      </w:pPr>
-    </w:p>
-    <w:p>
-      <w:pPr>
-        <w:rPr>
-          <w:sz w:val="32"/>
-          <w:szCs w:val="32"/>
-        </w:rPr>
-      </w:pPr>
-    </w:p>
-    <w:p>
-      <w:pPr>
-        <w:rPr>
-          <w:sz w:val="32"/>
-          <w:szCs w:val="32"/>
-        </w:rPr>
-      </w:pPr>
-    </w:p>
-    <w:p>
-      <w:pPr>
-        <w:rPr>
-          <w:sz w:val="32"/>
-          <w:szCs w:val="32"/>
-        </w:rPr>
-      </w:pPr>
-    </w:p>
-    <w:p>
-      <w:pPr>
-        <w:rPr>
-          <w:sz w:val="32"/>
-          <w:szCs w:val="32"/>
-        </w:rPr>
-      </w:pPr>
-    </w:p>
-    <w:p>
-      <w:pPr>
-        <w:rPr>
-          <w:sz w:val="32"/>
-          <w:szCs w:val="32"/>
-        </w:rPr>
-      </w:pPr>
-      <w:r>
-        <w:rPr>
-          <w:sz w:val="32"/>
-          <w:szCs w:val="32"/>
-        </w:rPr>
-        <w:tab/>
-      </w:r>
-      <w:r>
-        <w:rPr>
-          <w:sz w:val="32"/>
-          <w:szCs w:val="32"/>
-        </w:rPr>
-        <w:tab/>
-      </w:r>
-      <w:r>
-        <w:rPr>
-          <w:sz w:val="32"/>
-          <w:szCs w:val="32"/>
-        </w:rPr>
-        <w:tab/>
-      </w:r>
-      <w:r>
-        <w:rPr>
-          <w:sz w:val="32"/>
-          <w:szCs w:val="32"/>
-        </w:rPr>
-        <w:tab/>
-      </w:r>
-      <w:r>
-        <w:rPr>
-          <w:sz w:val="32"/>
-          <w:szCs w:val="32"/>
-        </w:rPr>
-        <w:tab/>
-      </w:r>
-      <w:r>
-        <w:rPr>
-          <w:sz w:val="32"/>
-          <w:szCs w:val="32"/>
-        </w:rPr>
-        <w:tab/>
-        <w:t xml:space="preserve">        </w:t>
-      </w:r>
-    </w:p>
-    <w:p>
-      <w:pPr>
-        <w:rPr>
-          <w:sz w:val="20"/>
-          <w:szCs w:val="20"/>
-        </w:rPr>
-      </w:pPr>
-      <w:r>
-        <w:rPr>
-          <w:sz w:val="32"/>
-          <w:szCs w:val="32"/>
-        </w:rPr>
-        <w:tab/>
-      </w:r>
-      <w:r>
-        <w:rPr>
-          <w:sz w:val="32"/>
-          <w:szCs w:val="32"/>
-        </w:rPr>
-        <w:tab/>
-      </w:r>
-      <w:r>
-        <w:rPr>
-          <w:sz w:val="32"/>
-          <w:szCs w:val="32"/>
-        </w:rPr>
-        <w:tab/>
-      </w:r>
-      <w:r>
-        <w:rPr>
-          <w:sz w:val="32"/>
-          <w:szCs w:val="32"/>
-        </w:rPr>
-        <w:tab/>
-      </w:r>
-      <w:r>
-        <w:rPr>
-          <w:sz w:val="32"/>
-          <w:szCs w:val="32"/>
-        </w:rPr>
-        <w:tab/>
-      </w:r>
-      <w:r>
-        <w:rPr>
-          <w:sz w:val="32"/>
-          <w:szCs w:val="32"/>
-        </w:rPr>
-        <w:tab/>
-        <w:t xml:space="preserve">      </w:t>
-      </w:r>
-      <w:r>
-        <w:rPr>
-          <w:sz w:val="20"/>
-          <w:szCs w:val="20"/>
-        </w:rPr>
-        <w:t>São Paulo, 26 de agosto de 2020.</w:t>
-      </w:r>
-      <w:bookmarkStart w:id="1" w:name="_30j0zll" w:colFirst="0" w:colLast="0"/>
-      <w:bookmarkEnd w:id="1"/>
     </w:p>
     <w:tbl>
       <w:tblPr>
-        <w:tblpPr w:leftFromText="141" w:rightFromText="141" w:vertAnchor="text" w:horzAnchor="margin" w:tblpY="902"/>
-        <w:tblW w:w="8359" w:type="dxa"/>
+        <w:tblpPr w:leftFromText="141" w:rightFromText="141" w:vertAnchor="text" w:horzAnchor="page" w:tblpX="586" w:tblpY="369"/>
+        <w:tblW w:w="10768" w:type="dxa"/>
         <w:tblBorders>
           <w:top w:val="single" w:sz="4" w:space="0" w:color="auto"/>
           <w:left w:val="single" w:sz="4" w:space="0" w:color="auto"/>
@@ -391,17 +74,20 @@
         <w:tblLook w:val="0000" w:firstRow="0" w:lastRow="0" w:firstColumn="0" w:lastColumn="0" w:noHBand="0" w:noVBand="0"/>
       </w:tblPr>
       <w:tblGrid>
-        <w:gridCol w:w="2075"/>
-        <w:gridCol w:w="1656"/>
-        <w:gridCol w:w="4628"/>
+        <w:gridCol w:w="421"/>
+        <w:gridCol w:w="5670"/>
+        <w:gridCol w:w="4677"/>
       </w:tblGrid>
       <w:tr>
         <w:trPr>
-          <w:trHeight w:val="269"/>
+          <w:trHeight w:val="290"/>
         </w:trPr>
         <w:tc>
           <w:tcPr>
-            <w:tcW w:w="2075" w:type="dxa"/>
+            <w:tcW w:w="421" w:type="dxa"/>
+            <w:tcBorders>
+              <w:bottom w:val="single" w:sz="18" w:space="0" w:color="auto"/>
+            </w:tcBorders>
             <w:shd w:val="clear" w:color="auto" w:fill="BFBFBF" w:themeFill="background1" w:themeFillShade="BF"/>
             <w:tcMar>
               <w:left w:w="100" w:type="dxa"/>
@@ -411,19 +97,53 @@
           <w:p>
             <w:pPr>
               <w:spacing w:line="240" w:lineRule="auto"/>
-            </w:pPr>
-            <w:r>
-              <w:rPr>
-                <w:sz w:val="20"/>
-              </w:rPr>
-              <w:lastRenderedPageBreak/>
-              <w:t>Versão</w:t>
+              <w:jc w:val="center"/>
+              <w:rPr>
+                <w:b/>
+                <w:bCs/>
+              </w:rPr>
+            </w:pPr>
+            <w:r>
+              <w:rPr>
+                <w:b/>
+                <w:bCs/>
+              </w:rPr>
+              <w:t>ID</w:t>
             </w:r>
           </w:p>
         </w:tc>
         <w:tc>
           <w:tcPr>
-            <w:tcW w:w="1656" w:type="dxa"/>
+            <w:tcW w:w="5670" w:type="dxa"/>
+            <w:tcBorders>
+              <w:bottom w:val="single" w:sz="18" w:space="0" w:color="auto"/>
+            </w:tcBorders>
+            <w:shd w:val="clear" w:color="auto" w:fill="BFBFBF" w:themeFill="background1" w:themeFillShade="BF"/>
+          </w:tcPr>
+          <w:p>
+            <w:pPr>
+              <w:spacing w:line="240" w:lineRule="auto"/>
+              <w:jc w:val="center"/>
+              <w:rPr>
+                <w:b/>
+                <w:bCs/>
+              </w:rPr>
+            </w:pPr>
+            <w:r>
+              <w:rPr>
+                <w:b/>
+                <w:bCs/>
+              </w:rPr>
+              <w:t>Restrição</w:t>
+            </w:r>
+          </w:p>
+        </w:tc>
+        <w:tc>
+          <w:tcPr>
+            <w:tcW w:w="4677" w:type="dxa"/>
+            <w:tcBorders>
+              <w:bottom w:val="single" w:sz="18" w:space="0" w:color="auto"/>
+            </w:tcBorders>
             <w:shd w:val="clear" w:color="auto" w:fill="BFBFBF" w:themeFill="background1" w:themeFillShade="BF"/>
             <w:tcMar>
               <w:left w:w="100" w:type="dxa"/>
@@ -433,44 +153,32 @@
           <w:p>
             <w:pPr>
               <w:spacing w:line="240" w:lineRule="auto"/>
-            </w:pPr>
-            <w:r>
-              <w:rPr>
-                <w:sz w:val="20"/>
-              </w:rPr>
-              <w:t>Data</w:t>
-            </w:r>
-          </w:p>
-        </w:tc>
-        <w:tc>
-          <w:tcPr>
-            <w:tcW w:w="4628" w:type="dxa"/>
-            <w:shd w:val="clear" w:color="auto" w:fill="BFBFBF" w:themeFill="background1" w:themeFillShade="BF"/>
-            <w:tcMar>
-              <w:left w:w="100" w:type="dxa"/>
-              <w:right w:w="100" w:type="dxa"/>
-            </w:tcMar>
-          </w:tcPr>
-          <w:p>
-            <w:pPr>
-              <w:spacing w:line="240" w:lineRule="auto"/>
-            </w:pPr>
-            <w:r>
-              <w:rPr>
-                <w:sz w:val="20"/>
-              </w:rPr>
-              <w:t>Descrição</w:t>
+              <w:jc w:val="center"/>
+              <w:rPr>
+                <w:b/>
+                <w:bCs/>
+              </w:rPr>
+            </w:pPr>
+            <w:r>
+              <w:rPr>
+                <w:b/>
+                <w:bCs/>
+              </w:rPr>
+              <w:t>Lógica</w:t>
             </w:r>
           </w:p>
         </w:tc>
       </w:tr>
       <w:tr>
         <w:trPr>
-          <w:trHeight w:val="807"/>
+          <w:trHeight w:val="365"/>
         </w:trPr>
         <w:tc>
           <w:tcPr>
-            <w:tcW w:w="2075" w:type="dxa"/>
+            <w:tcW w:w="421" w:type="dxa"/>
+            <w:tcBorders>
+              <w:top w:val="single" w:sz="18" w:space="0" w:color="auto"/>
+            </w:tcBorders>
             <w:shd w:val="clear" w:color="000000" w:fill="FFFFFF"/>
             <w:tcMar>
               <w:left w:w="100" w:type="dxa"/>
@@ -480,32 +188,85 @@
           <w:p>
             <w:pPr>
               <w:spacing w:line="240" w:lineRule="auto"/>
-              <w:rPr>
-                <w:sz w:val="20"/>
-                <w:szCs w:val="20"/>
-              </w:rPr>
-            </w:pPr>
-          </w:p>
-          <w:p>
-            <w:pPr>
-              <w:spacing w:line="240" w:lineRule="auto"/>
-              <w:rPr>
-                <w:sz w:val="20"/>
-                <w:szCs w:val="20"/>
-              </w:rPr>
-            </w:pPr>
-            <w:r>
-              <w:rPr>
-                <w:sz w:val="20"/>
-                <w:szCs w:val="20"/>
-              </w:rPr>
-              <w:t>V1.0</w:t>
+              <w:jc w:val="center"/>
+              <w:rPr>
+                <w:sz w:val="20"/>
+                <w:szCs w:val="20"/>
+              </w:rPr>
+            </w:pPr>
+          </w:p>
+          <w:p>
+            <w:pPr>
+              <w:spacing w:line="240" w:lineRule="auto"/>
+              <w:jc w:val="center"/>
+              <w:rPr>
+                <w:sz w:val="20"/>
+                <w:szCs w:val="20"/>
+              </w:rPr>
+            </w:pPr>
+            <w:r>
+              <w:rPr>
+                <w:sz w:val="20"/>
+                <w:szCs w:val="20"/>
+              </w:rPr>
+              <w:t>1</w:t>
             </w:r>
           </w:p>
         </w:tc>
         <w:tc>
           <w:tcPr>
-            <w:tcW w:w="1656" w:type="dxa"/>
+            <w:tcW w:w="5670" w:type="dxa"/>
+            <w:tcBorders>
+              <w:top w:val="single" w:sz="18" w:space="0" w:color="auto"/>
+            </w:tcBorders>
+            <w:shd w:val="clear" w:color="000000" w:fill="FFFFFF"/>
+          </w:tcPr>
+          <w:p>
+            <w:pPr>
+              <w:spacing w:before="240" w:line="720" w:lineRule="auto"/>
+              <w:rPr>
+                <w:sz w:val="20"/>
+                <w:szCs w:val="20"/>
+              </w:rPr>
+            </w:pPr>
+            <w:r>
+              <w:rPr>
+                <w:sz w:val="20"/>
+                <w:szCs w:val="20"/>
+              </w:rPr>
+              <w:t xml:space="preserve"> </w:t>
+            </w:r>
+            <w:r>
+              <w:rPr>
+                <w:sz w:val="20"/>
+                <w:szCs w:val="20"/>
+              </w:rPr>
+              <w:t xml:space="preserve">A versão 1.0 deve ser liberada em </w:t>
+            </w:r>
+            <w:proofErr w:type="gramStart"/>
+            <w:r>
+              <w:rPr>
+                <w:sz w:val="20"/>
+                <w:szCs w:val="20"/>
+              </w:rPr>
+              <w:t>Fevereiro</w:t>
+            </w:r>
+            <w:proofErr w:type="gramEnd"/>
+            <w:r>
+              <w:rPr>
+                <w:sz w:val="20"/>
+                <w:szCs w:val="20"/>
+              </w:rPr>
+              <w:t xml:space="preserve"> de 2022.</w:t>
+            </w:r>
+          </w:p>
+        </w:tc>
+        <w:tc>
+          <w:tcPr>
+            <w:tcW w:w="4677" w:type="dxa"/>
+            <w:tcBorders>
+              <w:top w:val="single" w:sz="18" w:space="0" w:color="auto"/>
+            </w:tcBorders>
             <w:shd w:val="clear" w:color="000000" w:fill="FFFFFF"/>
             <w:tcMar>
               <w:left w:w="100" w:type="dxa"/>
@@ -534,34 +295,18 @@
                 <w:sz w:val="20"/>
                 <w:szCs w:val="20"/>
               </w:rPr>
-              <w:t>15</w:t>
-            </w:r>
-            <w:r>
-              <w:rPr>
-                <w:sz w:val="20"/>
-                <w:szCs w:val="20"/>
-              </w:rPr>
-              <w:t>/0</w:t>
-            </w:r>
-            <w:r>
-              <w:rPr>
-                <w:sz w:val="20"/>
-                <w:szCs w:val="20"/>
-              </w:rPr>
-              <w:t>5</w:t>
-            </w:r>
-            <w:r>
-              <w:rPr>
-                <w:sz w:val="20"/>
-                <w:szCs w:val="20"/>
-              </w:rPr>
-              <w:t>/2020</w:t>
+              <w:t>Única oportunidade de lançamento do produto.</w:t>
             </w:r>
           </w:p>
         </w:tc>
+      </w:tr>
+      <w:tr>
+        <w:trPr>
+          <w:trHeight w:val="70"/>
+        </w:trPr>
         <w:tc>
           <w:tcPr>
-            <w:tcW w:w="4628" w:type="dxa"/>
+            <w:tcW w:w="421" w:type="dxa"/>
             <w:shd w:val="clear" w:color="000000" w:fill="FFFFFF"/>
             <w:tcMar>
               <w:left w:w="100" w:type="dxa"/>
@@ -571,45 +316,98 @@
           <w:p>
             <w:pPr>
               <w:spacing w:line="240" w:lineRule="auto"/>
-              <w:rPr>
-                <w:sz w:val="20"/>
-                <w:szCs w:val="20"/>
-              </w:rPr>
-            </w:pPr>
-            <w:r>
-              <w:rPr>
-                <w:sz w:val="20"/>
-                <w:szCs w:val="20"/>
-              </w:rPr>
-              <w:t xml:space="preserve">  </w:t>
-            </w:r>
-          </w:p>
-          <w:p>
-            <w:pPr>
-              <w:widowControl w:val="0"/>
-              <w:spacing w:line="240" w:lineRule="auto"/>
-              <w:rPr>
-                <w:sz w:val="20"/>
-                <w:szCs w:val="20"/>
-              </w:rPr>
-            </w:pPr>
-            <w:r>
-              <w:rPr>
-                <w:sz w:val="20"/>
-                <w:szCs w:val="20"/>
-              </w:rPr>
-              <w:t>Lista de Restrições do Projeto.</w:t>
-            </w:r>
+              <w:jc w:val="center"/>
+              <w:rPr>
+                <w:sz w:val="20"/>
+                <w:szCs w:val="20"/>
+              </w:rPr>
+            </w:pPr>
+          </w:p>
+          <w:p>
+            <w:pPr>
+              <w:spacing w:line="240" w:lineRule="auto"/>
+              <w:jc w:val="center"/>
+              <w:rPr>
+                <w:sz w:val="20"/>
+                <w:szCs w:val="20"/>
+              </w:rPr>
+            </w:pPr>
+            <w:r>
+              <w:rPr>
+                <w:sz w:val="20"/>
+                <w:szCs w:val="20"/>
+              </w:rPr>
+              <w:t>2</w:t>
+            </w:r>
+          </w:p>
+          <w:p>
+            <w:pPr>
+              <w:spacing w:line="240" w:lineRule="auto"/>
+              <w:jc w:val="center"/>
+              <w:rPr>
+                <w:sz w:val="20"/>
+                <w:szCs w:val="20"/>
+              </w:rPr>
+            </w:pPr>
           </w:p>
         </w:tc>
-      </w:tr>
-      <w:tr>
-        <w:trPr>
-          <w:trHeight w:val="593"/>
-        </w:trPr>
         <w:tc>
           <w:tcPr>
-            <w:tcW w:w="2075" w:type="dxa"/>
+            <w:tcW w:w="5670" w:type="dxa"/>
+            <w:shd w:val="clear" w:color="000000" w:fill="FFFFFF"/>
+          </w:tcPr>
+          <w:p>
+            <w:pPr>
+              <w:spacing w:line="240" w:lineRule="auto"/>
+              <w:rPr>
+                <w:sz w:val="20"/>
+                <w:szCs w:val="20"/>
+              </w:rPr>
+            </w:pPr>
+          </w:p>
+          <w:p>
+            <w:pPr>
+              <w:spacing w:line="240" w:lineRule="auto"/>
+              <w:rPr>
+                <w:sz w:val="20"/>
+                <w:szCs w:val="20"/>
+              </w:rPr>
+            </w:pPr>
+            <w:r>
+              <w:rPr>
+                <w:sz w:val="20"/>
+                <w:szCs w:val="20"/>
+              </w:rPr>
+              <w:t xml:space="preserve"> </w:t>
+            </w:r>
+            <w:r>
+              <w:rPr>
+                <w:sz w:val="20"/>
+                <w:szCs w:val="20"/>
+              </w:rPr>
+              <w:t xml:space="preserve">Um protótipo deve ser lançado em </w:t>
+            </w:r>
+            <w:proofErr w:type="gramStart"/>
+            <w:r>
+              <w:rPr>
+                <w:sz w:val="20"/>
+                <w:szCs w:val="20"/>
+              </w:rPr>
+              <w:t>Dezembro</w:t>
+            </w:r>
+            <w:proofErr w:type="gramEnd"/>
+            <w:r>
+              <w:rPr>
+                <w:sz w:val="20"/>
+                <w:szCs w:val="20"/>
+              </w:rPr>
+              <w:t xml:space="preserve"> de 2021.</w:t>
+            </w:r>
+          </w:p>
+        </w:tc>
+        <w:tc>
+          <w:tcPr>
+            <w:tcW w:w="4677" w:type="dxa"/>
             <w:shd w:val="clear" w:color="000000" w:fill="FFFFFF"/>
             <w:tcMar>
               <w:left w:w="100" w:type="dxa"/>
@@ -625,10 +423,54 @@
               </w:rPr>
             </w:pPr>
           </w:p>
+          <w:p>
+            <w:pPr>
+              <w:spacing w:line="240" w:lineRule="auto"/>
+              <w:rPr>
+                <w:sz w:val="20"/>
+                <w:szCs w:val="20"/>
+              </w:rPr>
+            </w:pPr>
+            <w:r>
+              <w:rPr>
+                <w:sz w:val="20"/>
+                <w:szCs w:val="20"/>
+              </w:rPr>
+              <w:t xml:space="preserve">Ensaio do </w:t>
+            </w:r>
+            <w:r>
+              <w:rPr>
+                <w:sz w:val="20"/>
+                <w:szCs w:val="20"/>
+              </w:rPr>
+              <w:t>software</w:t>
+            </w:r>
+            <w:r>
+              <w:rPr>
+                <w:sz w:val="20"/>
+                <w:szCs w:val="20"/>
+              </w:rPr>
+              <w:t xml:space="preserve"> para adaptação dos funcionários.</w:t>
+            </w:r>
+          </w:p>
+          <w:p>
+            <w:pPr>
+              <w:spacing w:line="240" w:lineRule="auto"/>
+              <w:rPr>
+                <w:sz w:val="20"/>
+                <w:szCs w:val="20"/>
+              </w:rPr>
+            </w:pPr>
+          </w:p>
         </w:tc>
+      </w:tr>
+      <w:tr>
+        <w:trPr>
+          <w:trHeight w:val="70"/>
+        </w:trPr>
         <w:tc>
           <w:tcPr>
-            <w:tcW w:w="1656" w:type="dxa"/>
+            <w:tcW w:w="421" w:type="dxa"/>
             <w:shd w:val="clear" w:color="000000" w:fill="FFFFFF"/>
             <w:tcMar>
               <w:left w:w="100" w:type="dxa"/>
@@ -638,6 +480,33 @@
           <w:p>
             <w:pPr>
               <w:spacing w:line="240" w:lineRule="auto"/>
+              <w:jc w:val="center"/>
+              <w:rPr>
+                <w:sz w:val="20"/>
+                <w:szCs w:val="20"/>
+              </w:rPr>
+            </w:pPr>
+          </w:p>
+          <w:p>
+            <w:pPr>
+              <w:spacing w:line="240" w:lineRule="auto"/>
+              <w:jc w:val="center"/>
+              <w:rPr>
+                <w:sz w:val="20"/>
+                <w:szCs w:val="20"/>
+              </w:rPr>
+            </w:pPr>
+            <w:r>
+              <w:rPr>
+                <w:sz w:val="20"/>
+                <w:szCs w:val="20"/>
+              </w:rPr>
+              <w:t>3</w:t>
+            </w:r>
+          </w:p>
+          <w:p>
+            <w:pPr>
+              <w:spacing w:line="240" w:lineRule="auto"/>
               <w:rPr>
                 <w:sz w:val="20"/>
                 <w:szCs w:val="20"/>
@@ -647,7 +516,68 @@
         </w:tc>
         <w:tc>
           <w:tcPr>
-            <w:tcW w:w="4628" w:type="dxa"/>
+            <w:tcW w:w="5670" w:type="dxa"/>
+            <w:shd w:val="clear" w:color="000000" w:fill="FFFFFF"/>
+          </w:tcPr>
+          <w:p>
+            <w:pPr>
+              <w:spacing w:line="240" w:lineRule="auto"/>
+              <w:rPr>
+                <w:sz w:val="20"/>
+                <w:szCs w:val="20"/>
+              </w:rPr>
+            </w:pPr>
+          </w:p>
+          <w:p>
+            <w:pPr>
+              <w:spacing w:line="240" w:lineRule="auto"/>
+              <w:rPr>
+                <w:sz w:val="20"/>
+                <w:szCs w:val="20"/>
+              </w:rPr>
+            </w:pPr>
+            <w:r>
+              <w:rPr>
+                <w:sz w:val="20"/>
+                <w:szCs w:val="20"/>
+              </w:rPr>
+              <w:t xml:space="preserve"> </w:t>
+            </w:r>
+            <w:r>
+              <w:rPr>
+                <w:sz w:val="20"/>
+                <w:szCs w:val="20"/>
+              </w:rPr>
+              <w:t xml:space="preserve">Aquisição de componentes de softwares é possível, contando </w:t>
+            </w:r>
+            <w:r>
+              <w:rPr>
+                <w:sz w:val="20"/>
+                <w:szCs w:val="20"/>
+              </w:rPr>
+              <w:t xml:space="preserve">     </w:t>
+            </w:r>
+            <w:r>
+              <w:rPr>
+                <w:sz w:val="20"/>
+                <w:szCs w:val="20"/>
+              </w:rPr>
+              <w:t>que não exista nenhum custo contínuo para a empresa.</w:t>
+            </w:r>
+          </w:p>
+          <w:p>
+            <w:pPr>
+              <w:spacing w:line="240" w:lineRule="auto"/>
+              <w:rPr>
+                <w:sz w:val="20"/>
+                <w:szCs w:val="20"/>
+              </w:rPr>
+            </w:pPr>
+          </w:p>
+        </w:tc>
+        <w:tc>
+          <w:tcPr>
+            <w:tcW w:w="4677" w:type="dxa"/>
             <w:shd w:val="clear" w:color="000000" w:fill="FFFFFF"/>
             <w:tcMar>
               <w:left w:w="100" w:type="dxa"/>
@@ -662,104 +592,32 @@
                 <w:szCs w:val="20"/>
               </w:rPr>
             </w:pPr>
-            <w:r>
-              <w:rPr>
-                <w:sz w:val="20"/>
-                <w:szCs w:val="20"/>
-              </w:rPr>
-              <w:t xml:space="preserve">              </w:t>
-            </w:r>
-          </w:p>
-        </w:tc>
-      </w:tr>
-    </w:tbl>
-    <w:p>
-      <w:pPr>
-        <w:pStyle w:val="Subttulo"/>
-      </w:pPr>
-      <w:r>
-        <w:t>&lt; HAIR2U&gt;</w:t>
-      </w:r>
-    </w:p>
-    <w:p/>
-    <w:tbl>
-      <w:tblPr>
-        <w:tblpPr w:leftFromText="141" w:rightFromText="141" w:vertAnchor="text" w:horzAnchor="margin" w:tblpX="-47" w:tblpY="257"/>
-        <w:tblW w:w="8506" w:type="dxa"/>
-        <w:tblBorders>
-          <w:top w:val="single" w:sz="4" w:space="0" w:color="auto"/>
-          <w:left w:val="single" w:sz="4" w:space="0" w:color="auto"/>
-          <w:bottom w:val="single" w:sz="4" w:space="0" w:color="auto"/>
-          <w:right w:val="single" w:sz="4" w:space="0" w:color="auto"/>
-          <w:insideH w:val="single" w:sz="4" w:space="0" w:color="auto"/>
-          <w:insideV w:val="single" w:sz="4" w:space="0" w:color="auto"/>
-        </w:tblBorders>
-        <w:tblCellMar>
-          <w:left w:w="10" w:type="dxa"/>
-          <w:right w:w="10" w:type="dxa"/>
-        </w:tblCellMar>
-        <w:tblLook w:val="0000" w:firstRow="0" w:lastRow="0" w:firstColumn="0" w:lastColumn="0" w:noHBand="0" w:noVBand="0"/>
-      </w:tblPr>
-      <w:tblGrid>
-        <w:gridCol w:w="3686"/>
-        <w:gridCol w:w="4820"/>
-      </w:tblGrid>
-      <w:tr>
-        <w:trPr>
-          <w:trHeight w:val="269"/>
-        </w:trPr>
-        <w:tc>
-          <w:tcPr>
-            <w:tcW w:w="3686" w:type="dxa"/>
-            <w:shd w:val="clear" w:color="auto" w:fill="BFBFBF" w:themeFill="background1" w:themeFillShade="BF"/>
-            <w:tcMar>
-              <w:left w:w="100" w:type="dxa"/>
-              <w:right w:w="100" w:type="dxa"/>
-            </w:tcMar>
-          </w:tcPr>
-          <w:p>
-            <w:pPr>
-              <w:spacing w:line="240" w:lineRule="auto"/>
-            </w:pPr>
-            <w:r>
-              <w:rPr>
-                <w:sz w:val="20"/>
-                <w:szCs w:val="20"/>
-              </w:rPr>
-              <w:t>Restrição</w:t>
-            </w:r>
-          </w:p>
-        </w:tc>
-        <w:tc>
-          <w:tcPr>
-            <w:tcW w:w="4820" w:type="dxa"/>
-            <w:shd w:val="clear" w:color="auto" w:fill="BFBFBF" w:themeFill="background1" w:themeFillShade="BF"/>
-            <w:tcMar>
-              <w:left w:w="100" w:type="dxa"/>
-              <w:right w:w="100" w:type="dxa"/>
-            </w:tcMar>
-          </w:tcPr>
-          <w:p>
-            <w:pPr>
-              <w:spacing w:line="240" w:lineRule="auto"/>
-            </w:pPr>
-            <w:r>
-              <w:rPr>
-                <w:sz w:val="20"/>
-                <w:szCs w:val="20"/>
-              </w:rPr>
-              <w:t>Razão (lógica)</w:t>
+          </w:p>
+          <w:p>
+            <w:pPr>
+              <w:spacing w:line="240" w:lineRule="auto"/>
+              <w:rPr>
+                <w:sz w:val="20"/>
+                <w:szCs w:val="20"/>
+              </w:rPr>
+            </w:pPr>
+            <w:r>
+              <w:rPr>
+                <w:sz w:val="20"/>
+                <w:szCs w:val="20"/>
+              </w:rPr>
+              <w:t>Nenhum custo de longo prazo poderá causar impacto no custo do software.</w:t>
             </w:r>
           </w:p>
         </w:tc>
       </w:tr>
       <w:tr>
         <w:trPr>
-          <w:trHeight w:val="807"/>
+          <w:trHeight w:val="70"/>
         </w:trPr>
         <w:tc>
           <w:tcPr>
-            <w:tcW w:w="3686" w:type="dxa"/>
+            <w:tcW w:w="421" w:type="dxa"/>
             <w:shd w:val="clear" w:color="000000" w:fill="FFFFFF"/>
             <w:tcMar>
               <w:left w:w="100" w:type="dxa"/>
@@ -783,18 +641,99 @@
                 <w:szCs w:val="20"/>
               </w:rPr>
             </w:pPr>
-            <w:r>
-              <w:rPr>
-                <w:sz w:val="20"/>
-                <w:szCs w:val="20"/>
-              </w:rPr>
-              <w:t>Custo Tecnológico</w:t>
+          </w:p>
+          <w:p>
+            <w:pPr>
+              <w:spacing w:line="240" w:lineRule="auto"/>
+              <w:rPr>
+                <w:sz w:val="20"/>
+                <w:szCs w:val="20"/>
+              </w:rPr>
+            </w:pPr>
+            <w:r>
+              <w:rPr>
+                <w:sz w:val="20"/>
+                <w:szCs w:val="20"/>
+              </w:rPr>
+              <w:t>4</w:t>
             </w:r>
           </w:p>
         </w:tc>
         <w:tc>
           <w:tcPr>
-            <w:tcW w:w="4820" w:type="dxa"/>
+            <w:tcW w:w="5670" w:type="dxa"/>
+            <w:shd w:val="clear" w:color="000000" w:fill="FFFFFF"/>
+          </w:tcPr>
+          <w:p>
+            <w:pPr>
+              <w:spacing w:line="240" w:lineRule="auto"/>
+              <w:rPr>
+                <w:sz w:val="20"/>
+                <w:szCs w:val="20"/>
+              </w:rPr>
+            </w:pPr>
+          </w:p>
+          <w:p>
+            <w:pPr>
+              <w:spacing w:line="240" w:lineRule="auto"/>
+              <w:rPr>
+                <w:sz w:val="20"/>
+                <w:szCs w:val="20"/>
+              </w:rPr>
+            </w:pPr>
+            <w:r>
+              <w:rPr>
+                <w:sz w:val="20"/>
+                <w:szCs w:val="20"/>
+              </w:rPr>
+              <w:t xml:space="preserve"> O front-</w:t>
+            </w:r>
+            <w:proofErr w:type="spellStart"/>
+            <w:r>
+              <w:rPr>
+                <w:sz w:val="20"/>
+                <w:szCs w:val="20"/>
+              </w:rPr>
+              <w:t>end</w:t>
+            </w:r>
+            <w:proofErr w:type="spellEnd"/>
+            <w:r>
+              <w:rPr>
+                <w:sz w:val="20"/>
+                <w:szCs w:val="20"/>
+              </w:rPr>
+              <w:t xml:space="preserve"> do software deve ser desenvolvimento na linguagem </w:t>
+            </w:r>
+            <w:proofErr w:type="spellStart"/>
+            <w:r>
+              <w:rPr>
+                <w:sz w:val="20"/>
+                <w:szCs w:val="20"/>
+              </w:rPr>
+              <w:t>JavaScript</w:t>
+            </w:r>
+            <w:proofErr w:type="spellEnd"/>
+            <w:r>
+              <w:rPr>
+                <w:sz w:val="20"/>
+                <w:szCs w:val="20"/>
+              </w:rPr>
+              <w:t>. O banco de dados deve ser relacional, desenvolvido em SQL.</w:t>
+            </w:r>
+          </w:p>
+          <w:p>
+            <w:pPr>
+              <w:spacing w:line="240" w:lineRule="auto"/>
+              <w:rPr>
+                <w:sz w:val="20"/>
+                <w:szCs w:val="20"/>
+              </w:rPr>
+            </w:pPr>
+          </w:p>
+        </w:tc>
+        <w:tc>
+          <w:tcPr>
+            <w:tcW w:w="4677" w:type="dxa"/>
             <w:shd w:val="clear" w:color="000000" w:fill="FFFFFF"/>
             <w:tcMar>
               <w:left w:w="100" w:type="dxa"/>
@@ -818,310 +757,23 @@
                 <w:szCs w:val="20"/>
               </w:rPr>
             </w:pPr>
-            <w:r>
-              <w:rPr>
-                <w:sz w:val="20"/>
-                <w:szCs w:val="20"/>
-              </w:rPr>
-              <w:t xml:space="preserve">Devido ao custo </w:t>
-            </w:r>
-            <w:r>
-              <w:rPr>
-                <w:sz w:val="20"/>
-                <w:szCs w:val="20"/>
-              </w:rPr>
-              <w:t>operacional.</w:t>
-            </w:r>
-          </w:p>
-        </w:tc>
-      </w:tr>
-      <w:tr>
-        <w:trPr>
-          <w:trHeight w:val="807"/>
-        </w:trPr>
-        <w:tc>
-          <w:tcPr>
-            <w:tcW w:w="3686" w:type="dxa"/>
-            <w:shd w:val="clear" w:color="000000" w:fill="FFFFFF"/>
-            <w:tcMar>
-              <w:left w:w="100" w:type="dxa"/>
-              <w:right w:w="100" w:type="dxa"/>
-            </w:tcMar>
-          </w:tcPr>
-          <w:p>
-            <w:pPr>
-              <w:spacing w:line="240" w:lineRule="auto"/>
-              <w:rPr>
-                <w:sz w:val="20"/>
-                <w:szCs w:val="20"/>
-              </w:rPr>
-            </w:pPr>
-          </w:p>
-          <w:p>
-            <w:pPr>
-              <w:spacing w:line="240" w:lineRule="auto"/>
-              <w:rPr>
-                <w:sz w:val="20"/>
-                <w:szCs w:val="20"/>
-              </w:rPr>
-            </w:pPr>
-            <w:r>
-              <w:rPr>
-                <w:sz w:val="20"/>
-                <w:szCs w:val="20"/>
-              </w:rPr>
-              <w:t>Custo Tecnológico</w:t>
-            </w:r>
-          </w:p>
-        </w:tc>
-        <w:tc>
-          <w:tcPr>
-            <w:tcW w:w="4820" w:type="dxa"/>
-            <w:shd w:val="clear" w:color="000000" w:fill="FFFFFF"/>
-            <w:tcMar>
-              <w:left w:w="100" w:type="dxa"/>
-              <w:right w:w="100" w:type="dxa"/>
-            </w:tcMar>
-          </w:tcPr>
-          <w:p>
-            <w:pPr>
-              <w:spacing w:line="240" w:lineRule="auto"/>
-              <w:rPr>
-                <w:sz w:val="20"/>
-                <w:szCs w:val="20"/>
-              </w:rPr>
-            </w:pPr>
-          </w:p>
-          <w:p>
-            <w:pPr>
-              <w:spacing w:line="240" w:lineRule="auto"/>
-              <w:rPr>
-                <w:sz w:val="20"/>
-                <w:szCs w:val="20"/>
-              </w:rPr>
-            </w:pPr>
-            <w:r>
-              <w:rPr>
-                <w:sz w:val="20"/>
-                <w:szCs w:val="20"/>
-              </w:rPr>
-              <w:t>Devido ao custo para manter o banco de dados</w:t>
-            </w:r>
-            <w:r>
-              <w:rPr>
-                <w:sz w:val="20"/>
-                <w:szCs w:val="20"/>
-              </w:rPr>
-              <w:t>.</w:t>
-            </w:r>
-          </w:p>
-        </w:tc>
-      </w:tr>
-      <w:tr>
-        <w:trPr>
-          <w:trHeight w:val="865"/>
-        </w:trPr>
-        <w:tc>
-          <w:tcPr>
-            <w:tcW w:w="3686" w:type="dxa"/>
-            <w:shd w:val="clear" w:color="000000" w:fill="FFFFFF"/>
-            <w:tcMar>
-              <w:left w:w="100" w:type="dxa"/>
-              <w:right w:w="100" w:type="dxa"/>
-            </w:tcMar>
-          </w:tcPr>
-          <w:p>
-            <w:pPr>
-              <w:spacing w:line="240" w:lineRule="auto"/>
-              <w:rPr>
-                <w:sz w:val="20"/>
-                <w:szCs w:val="20"/>
-              </w:rPr>
-            </w:pPr>
-          </w:p>
-          <w:p>
-            <w:pPr>
-              <w:spacing w:line="240" w:lineRule="auto"/>
-              <w:rPr>
-                <w:sz w:val="20"/>
-                <w:szCs w:val="20"/>
-              </w:rPr>
-            </w:pPr>
-            <w:r>
-              <w:rPr>
-                <w:sz w:val="20"/>
-                <w:szCs w:val="20"/>
-              </w:rPr>
-              <w:t>Profissional Habilitado</w:t>
-            </w:r>
-          </w:p>
-        </w:tc>
-        <w:tc>
-          <w:tcPr>
-            <w:tcW w:w="4820" w:type="dxa"/>
-            <w:shd w:val="clear" w:color="000000" w:fill="FFFFFF"/>
-            <w:tcMar>
-              <w:left w:w="100" w:type="dxa"/>
-              <w:right w:w="100" w:type="dxa"/>
-            </w:tcMar>
-          </w:tcPr>
-          <w:p>
-            <w:pPr>
-              <w:spacing w:line="240" w:lineRule="auto"/>
-              <w:rPr>
-                <w:sz w:val="20"/>
-                <w:szCs w:val="20"/>
-              </w:rPr>
-            </w:pPr>
-          </w:p>
-          <w:p>
-            <w:pPr>
-              <w:spacing w:line="240" w:lineRule="auto"/>
-              <w:rPr>
-                <w:sz w:val="20"/>
-                <w:szCs w:val="20"/>
-              </w:rPr>
-            </w:pPr>
-            <w:r>
-              <w:rPr>
-                <w:sz w:val="20"/>
-                <w:szCs w:val="20"/>
-              </w:rPr>
-              <w:t>Devido ao custo de treinar e manter um colaborador</w:t>
-            </w:r>
-            <w:r>
-              <w:rPr>
-                <w:sz w:val="20"/>
-                <w:szCs w:val="20"/>
-              </w:rPr>
-              <w:t>.</w:t>
-            </w:r>
-          </w:p>
-        </w:tc>
-      </w:tr>
-      <w:tr>
-        <w:trPr>
-          <w:trHeight w:val="807"/>
-        </w:trPr>
-        <w:tc>
-          <w:tcPr>
-            <w:tcW w:w="3686" w:type="dxa"/>
-            <w:shd w:val="clear" w:color="000000" w:fill="FFFFFF"/>
-            <w:tcMar>
-              <w:left w:w="100" w:type="dxa"/>
-              <w:right w:w="100" w:type="dxa"/>
-            </w:tcMar>
-          </w:tcPr>
-          <w:p>
-            <w:pPr>
-              <w:spacing w:line="240" w:lineRule="auto"/>
-              <w:rPr>
-                <w:sz w:val="20"/>
-                <w:szCs w:val="20"/>
-              </w:rPr>
-            </w:pPr>
-          </w:p>
-          <w:p>
-            <w:pPr>
-              <w:spacing w:line="240" w:lineRule="auto"/>
-              <w:rPr>
-                <w:sz w:val="20"/>
-                <w:szCs w:val="20"/>
-              </w:rPr>
-            </w:pPr>
-            <w:r>
-              <w:rPr>
-                <w:sz w:val="20"/>
-                <w:szCs w:val="20"/>
-              </w:rPr>
-              <w:t>Manutenção do sistema</w:t>
-            </w:r>
-          </w:p>
-        </w:tc>
-        <w:tc>
-          <w:tcPr>
-            <w:tcW w:w="4820" w:type="dxa"/>
-            <w:shd w:val="clear" w:color="000000" w:fill="FFFFFF"/>
-            <w:tcMar>
-              <w:left w:w="100" w:type="dxa"/>
-              <w:right w:w="100" w:type="dxa"/>
-            </w:tcMar>
-          </w:tcPr>
-          <w:p>
-            <w:pPr>
-              <w:spacing w:line="240" w:lineRule="auto"/>
-              <w:rPr>
-                <w:sz w:val="20"/>
-                <w:szCs w:val="20"/>
-              </w:rPr>
-            </w:pPr>
-          </w:p>
-          <w:p>
-            <w:pPr>
-              <w:spacing w:line="240" w:lineRule="auto"/>
-              <w:rPr>
-                <w:sz w:val="20"/>
-                <w:szCs w:val="20"/>
-              </w:rPr>
-            </w:pPr>
-            <w:r>
-              <w:rPr>
-                <w:sz w:val="20"/>
-                <w:szCs w:val="20"/>
-              </w:rPr>
-              <w:t>Devido ao custo de ter uma equipe para manutenção</w:t>
-            </w:r>
-            <w:r>
-              <w:rPr>
-                <w:sz w:val="20"/>
-                <w:szCs w:val="20"/>
-              </w:rPr>
-              <w:t>.</w:t>
-            </w:r>
-          </w:p>
-        </w:tc>
-      </w:tr>
-      <w:tr>
-        <w:trPr>
-          <w:trHeight w:val="807"/>
-        </w:trPr>
-        <w:tc>
-          <w:tcPr>
-            <w:tcW w:w="3686" w:type="dxa"/>
-            <w:shd w:val="clear" w:color="000000" w:fill="FFFFFF"/>
-            <w:tcMar>
-              <w:left w:w="100" w:type="dxa"/>
-              <w:right w:w="100" w:type="dxa"/>
-            </w:tcMar>
-          </w:tcPr>
-          <w:p>
-            <w:pPr>
-              <w:spacing w:line="240" w:lineRule="auto"/>
-              <w:rPr>
-                <w:sz w:val="20"/>
-                <w:szCs w:val="20"/>
-              </w:rPr>
-            </w:pPr>
-          </w:p>
-          <w:p>
-            <w:pPr>
-              <w:spacing w:line="240" w:lineRule="auto"/>
-              <w:rPr>
-                <w:sz w:val="20"/>
-                <w:szCs w:val="20"/>
-              </w:rPr>
-            </w:pPr>
-          </w:p>
-        </w:tc>
-        <w:tc>
-          <w:tcPr>
-            <w:tcW w:w="4820" w:type="dxa"/>
-            <w:shd w:val="clear" w:color="000000" w:fill="FFFFFF"/>
-            <w:tcMar>
-              <w:left w:w="100" w:type="dxa"/>
-              <w:right w:w="100" w:type="dxa"/>
-            </w:tcMar>
-          </w:tcPr>
+            <w:proofErr w:type="spellStart"/>
+            <w:r>
+              <w:rPr>
+                <w:sz w:val="20"/>
+                <w:szCs w:val="20"/>
+              </w:rPr>
+              <w:t>JavaScript</w:t>
+            </w:r>
+            <w:proofErr w:type="spellEnd"/>
+            <w:r>
+              <w:rPr>
+                <w:sz w:val="20"/>
+                <w:szCs w:val="20"/>
+              </w:rPr>
+              <w:t xml:space="preserve"> devido as funções avançadas para acessar bibliotecas e SQL por ser estável e fácil adaptação as evoluções de outras linguagens.</w:t>
+            </w:r>
+          </w:p>
           <w:p>
             <w:pPr>
               <w:spacing w:line="240" w:lineRule="auto"/>
@@ -1158,25 +810,9 @@
         </w:rPr>
       </w:pPr>
     </w:p>
-    <w:p>
-      <w:pPr>
-        <w:rPr>
-          <w:sz w:val="20"/>
-          <w:szCs w:val="20"/>
-        </w:rPr>
-      </w:pPr>
-    </w:p>
-    <w:p>
-      <w:pPr>
-        <w:rPr>
-          <w:sz w:val="20"/>
-          <w:szCs w:val="20"/>
-        </w:rPr>
-      </w:pPr>
-    </w:p>
     <w:p/>
     <w:sectPr>
-      <w:footerReference w:type="default" r:id="rId6"/>
+      <w:footerReference w:type="default" r:id="rId7"/>
       <w:pgSz w:w="11906" w:h="16838"/>
       <w:pgMar w:top="1417" w:right="1701" w:bottom="1417" w:left="1701" w:header="0" w:footer="720" w:gutter="0"/>
       <w:pgNumType w:start="1"/>
@@ -1776,7 +1412,6 @@
   <w:style w:type="character" w:default="1" w:styleId="Fontepargpadro">
     <w:name w:val="Default Paragraph Font"/>
     <w:uiPriority w:val="1"/>
-    <w:semiHidden/>
     <w:unhideWhenUsed/>
   </w:style>
   <w:style w:type="table" w:default="1" w:styleId="Tabelanormal">
@@ -1974,6 +1609,36 @@
       <w:sz w:val="30"/>
       <w:szCs w:val="30"/>
     </w:rPr>
+  </w:style>
+  <w:style w:type="table" w:styleId="Tabelacomgrade">
+    <w:name w:val="Table Grid"/>
+    <w:basedOn w:val="Tabelanormal"/>
+    <w:uiPriority w:val="39"/>
+    <w:rsid w:val="00C648F3"/>
+    <w:pPr>
+      <w:spacing w:line="240" w:lineRule="auto"/>
+    </w:pPr>
+    <w:tblPr>
+      <w:tblBorders>
+        <w:top w:val="single" w:sz="4" w:space="0" w:color="auto"/>
+        <w:left w:val="single" w:sz="4" w:space="0" w:color="auto"/>
+        <w:bottom w:val="single" w:sz="4" w:space="0" w:color="auto"/>
+        <w:right w:val="single" w:sz="4" w:space="0" w:color="auto"/>
+        <w:insideH w:val="single" w:sz="4" w:space="0" w:color="auto"/>
+        <w:insideV w:val="single" w:sz="4" w:space="0" w:color="auto"/>
+      </w:tblBorders>
+    </w:tblPr>
+  </w:style>
+  <w:style w:type="paragraph" w:styleId="PargrafodaLista">
+    <w:name w:val="List Paragraph"/>
+    <w:basedOn w:val="Normal"/>
+    <w:uiPriority w:val="34"/>
+    <w:qFormat/>
+    <w:rsid w:val="00C648F3"/>
+    <w:pPr>
+      <w:ind w:left="720"/>
+      <w:contextualSpacing/>
+    </w:pPr>
   </w:style>
 </w:styles>
 </file>
@@ -2296,4 +1961,16 @@
   </a:objectDefaults>
   <a:extraClrSchemeLst/>
 </a:theme>
+</file>
+
+<file path=customXml/item1.xml><?xml version="1.0" encoding="utf-8"?>
+<b:Sources xmlns:b="http://schemas.openxmlformats.org/officeDocument/2006/bibliography" xmlns="http://schemas.openxmlformats.org/officeDocument/2006/bibliography" SelectedStyle="\APASixthEditionOfficeOnline.xsl" StyleName="APA" Version="6"/>
+</file>
+
+<file path=customXml/itemProps1.xml><?xml version="1.0" encoding="utf-8"?>
+<ds:datastoreItem xmlns:ds="http://schemas.openxmlformats.org/officeDocument/2006/customXml" ds:itemID="{451C49E4-7EC1-45C4-AA79-950CF26E1DBA}">
+  <ds:schemaRefs>
+    <ds:schemaRef ds:uri="http://schemas.openxmlformats.org/officeDocument/2006/bibliography"/>
+  </ds:schemaRefs>
+</ds:datastoreItem>
 </file>
</xml_diff>